<commit_message>
plot actual vs. predicted
</commit_message>
<xml_diff>
--- a/paper/paper.docx
+++ b/paper/paper.docx
@@ -151,29 +151,354 @@
       <w:pPr>
         <w:rPr>
           <w:rFonts w:ascii="Times New Roman" w:hAnsi="Times New Roman" w:cs="Times New Roman"/>
+          <w:b/>
+          <w:bCs/>
           <w:sz w:val="24"/>
           <w:szCs w:val="24"/>
         </w:rPr>
       </w:pPr>
-      <w:r>
-        <w:rPr>
-          <w:rFonts w:ascii="Times New Roman" w:hAnsi="Times New Roman" w:cs="Times New Roman"/>
-          <w:sz w:val="24"/>
-          <w:szCs w:val="24"/>
-        </w:rPr>
-        <w:t xml:space="preserve">The Netherlands suffers </w:t>
-      </w:r>
-    </w:p>
-    <w:p>
-      <w:pPr>
-        <w:rPr>
-          <w:rFonts w:ascii="Times New Roman" w:hAnsi="Times New Roman" w:cs="Times New Roman"/>
-          <w:b/>
-          <w:bCs/>
-          <w:sz w:val="24"/>
-          <w:szCs w:val="24"/>
-        </w:rPr>
-      </w:pPr>
+      <w:proofErr w:type="spellStart"/>
+      <w:r>
+        <w:rPr>
+          <w:rFonts w:ascii="Times New Roman" w:hAnsi="Times New Roman" w:cs="Times New Roman"/>
+          <w:sz w:val="24"/>
+          <w:szCs w:val="24"/>
+        </w:rPr>
+        <w:t>Due</w:t>
+      </w:r>
+      <w:proofErr w:type="spellEnd"/>
+      <w:r>
+        <w:rPr>
+          <w:rFonts w:ascii="Times New Roman" w:hAnsi="Times New Roman" w:cs="Times New Roman"/>
+          <w:sz w:val="24"/>
+          <w:szCs w:val="24"/>
+        </w:rPr>
+        <w:t xml:space="preserve"> </w:t>
+      </w:r>
+      <w:proofErr w:type="spellStart"/>
+      <w:r>
+        <w:rPr>
+          <w:rFonts w:ascii="Times New Roman" w:hAnsi="Times New Roman" w:cs="Times New Roman"/>
+          <w:sz w:val="24"/>
+          <w:szCs w:val="24"/>
+        </w:rPr>
+        <w:t>to</w:t>
+      </w:r>
+      <w:proofErr w:type="spellEnd"/>
+      <w:r>
+        <w:rPr>
+          <w:rFonts w:ascii="Times New Roman" w:hAnsi="Times New Roman" w:cs="Times New Roman"/>
+          <w:sz w:val="24"/>
+          <w:szCs w:val="24"/>
+        </w:rPr>
+        <w:t xml:space="preserve"> </w:t>
+      </w:r>
+      <w:proofErr w:type="spellStart"/>
+      <w:r>
+        <w:rPr>
+          <w:rFonts w:ascii="Times New Roman" w:hAnsi="Times New Roman" w:cs="Times New Roman"/>
+          <w:sz w:val="24"/>
+          <w:szCs w:val="24"/>
+        </w:rPr>
+        <w:t>the</w:t>
+      </w:r>
+      <w:proofErr w:type="spellEnd"/>
+      <w:r>
+        <w:rPr>
+          <w:rFonts w:ascii="Times New Roman" w:hAnsi="Times New Roman" w:cs="Times New Roman"/>
+          <w:sz w:val="24"/>
+          <w:szCs w:val="24"/>
+        </w:rPr>
+        <w:t xml:space="preserve"> </w:t>
+      </w:r>
+      <w:proofErr w:type="spellStart"/>
+      <w:r>
+        <w:rPr>
+          <w:rFonts w:ascii="Times New Roman" w:hAnsi="Times New Roman" w:cs="Times New Roman"/>
+          <w:sz w:val="24"/>
+          <w:szCs w:val="24"/>
+        </w:rPr>
+        <w:t>ongoing</w:t>
+      </w:r>
+      <w:proofErr w:type="spellEnd"/>
+      <w:r>
+        <w:rPr>
+          <w:rFonts w:ascii="Times New Roman" w:hAnsi="Times New Roman" w:cs="Times New Roman"/>
+          <w:sz w:val="24"/>
+          <w:szCs w:val="24"/>
+        </w:rPr>
+        <w:t xml:space="preserve"> Dutch </w:t>
+      </w:r>
+      <w:proofErr w:type="spellStart"/>
+      <w:r>
+        <w:rPr>
+          <w:rFonts w:ascii="Times New Roman" w:hAnsi="Times New Roman" w:cs="Times New Roman"/>
+          <w:sz w:val="24"/>
+          <w:szCs w:val="24"/>
+        </w:rPr>
+        <w:t>housing</w:t>
+      </w:r>
+      <w:proofErr w:type="spellEnd"/>
+      <w:r>
+        <w:rPr>
+          <w:rFonts w:ascii="Times New Roman" w:hAnsi="Times New Roman" w:cs="Times New Roman"/>
+          <w:sz w:val="24"/>
+          <w:szCs w:val="24"/>
+        </w:rPr>
+        <w:t xml:space="preserve"> </w:t>
+      </w:r>
+      <w:proofErr w:type="spellStart"/>
+      <w:r>
+        <w:rPr>
+          <w:rFonts w:ascii="Times New Roman" w:hAnsi="Times New Roman" w:cs="Times New Roman"/>
+          <w:sz w:val="24"/>
+          <w:szCs w:val="24"/>
+        </w:rPr>
+        <w:t>shortage</w:t>
+      </w:r>
+      <w:proofErr w:type="spellEnd"/>
+      <w:r>
+        <w:rPr>
+          <w:rFonts w:ascii="Times New Roman" w:hAnsi="Times New Roman" w:cs="Times New Roman"/>
+          <w:sz w:val="24"/>
+          <w:szCs w:val="24"/>
+        </w:rPr>
+        <w:t xml:space="preserve"> </w:t>
+      </w:r>
+      <w:proofErr w:type="spellStart"/>
+      <w:r>
+        <w:rPr>
+          <w:rFonts w:ascii="Times New Roman" w:hAnsi="Times New Roman" w:cs="Times New Roman"/>
+          <w:sz w:val="24"/>
+          <w:szCs w:val="24"/>
+        </w:rPr>
+        <w:t>and</w:t>
+      </w:r>
+      <w:proofErr w:type="spellEnd"/>
+      <w:r>
+        <w:rPr>
+          <w:rFonts w:ascii="Times New Roman" w:hAnsi="Times New Roman" w:cs="Times New Roman"/>
+          <w:sz w:val="24"/>
+          <w:szCs w:val="24"/>
+        </w:rPr>
+        <w:t xml:space="preserve"> </w:t>
+      </w:r>
+      <w:proofErr w:type="spellStart"/>
+      <w:r>
+        <w:rPr>
+          <w:rFonts w:ascii="Times New Roman" w:hAnsi="Times New Roman" w:cs="Times New Roman"/>
+          <w:sz w:val="24"/>
+          <w:szCs w:val="24"/>
+        </w:rPr>
+        <w:t>increasing</w:t>
+      </w:r>
+      <w:proofErr w:type="spellEnd"/>
+      <w:r>
+        <w:rPr>
+          <w:rFonts w:ascii="Times New Roman" w:hAnsi="Times New Roman" w:cs="Times New Roman"/>
+          <w:sz w:val="24"/>
+          <w:szCs w:val="24"/>
+        </w:rPr>
+        <w:t xml:space="preserve"> </w:t>
+      </w:r>
+      <w:proofErr w:type="spellStart"/>
+      <w:r>
+        <w:rPr>
+          <w:rFonts w:ascii="Times New Roman" w:hAnsi="Times New Roman" w:cs="Times New Roman"/>
+          <w:sz w:val="24"/>
+          <w:szCs w:val="24"/>
+        </w:rPr>
+        <w:t>prices</w:t>
+      </w:r>
+      <w:proofErr w:type="spellEnd"/>
+      <w:r>
+        <w:rPr>
+          <w:rFonts w:ascii="Times New Roman" w:hAnsi="Times New Roman" w:cs="Times New Roman"/>
+          <w:sz w:val="24"/>
+          <w:szCs w:val="24"/>
+        </w:rPr>
+        <w:t xml:space="preserve">, </w:t>
+      </w:r>
+      <w:proofErr w:type="spellStart"/>
+      <w:r>
+        <w:rPr>
+          <w:rFonts w:ascii="Times New Roman" w:hAnsi="Times New Roman" w:cs="Times New Roman"/>
+          <w:sz w:val="24"/>
+          <w:szCs w:val="24"/>
+        </w:rPr>
+        <w:t>it</w:t>
+      </w:r>
+      <w:proofErr w:type="spellEnd"/>
+      <w:r>
+        <w:rPr>
+          <w:rFonts w:ascii="Times New Roman" w:hAnsi="Times New Roman" w:cs="Times New Roman"/>
+          <w:sz w:val="24"/>
+          <w:szCs w:val="24"/>
+        </w:rPr>
+        <w:t xml:space="preserve"> </w:t>
+      </w:r>
+      <w:proofErr w:type="spellStart"/>
+      <w:r>
+        <w:rPr>
+          <w:rFonts w:ascii="Times New Roman" w:hAnsi="Times New Roman" w:cs="Times New Roman"/>
+          <w:sz w:val="24"/>
+          <w:szCs w:val="24"/>
+        </w:rPr>
+        <w:t>becomes</w:t>
+      </w:r>
+      <w:proofErr w:type="spellEnd"/>
+      <w:r>
+        <w:rPr>
+          <w:rFonts w:ascii="Times New Roman" w:hAnsi="Times New Roman" w:cs="Times New Roman"/>
+          <w:sz w:val="24"/>
+          <w:szCs w:val="24"/>
+        </w:rPr>
+        <w:t xml:space="preserve"> harder </w:t>
+      </w:r>
+      <w:proofErr w:type="spellStart"/>
+      <w:r>
+        <w:rPr>
+          <w:rFonts w:ascii="Times New Roman" w:hAnsi="Times New Roman" w:cs="Times New Roman"/>
+          <w:sz w:val="24"/>
+          <w:szCs w:val="24"/>
+        </w:rPr>
+        <w:t>for</w:t>
+      </w:r>
+      <w:proofErr w:type="spellEnd"/>
+      <w:r>
+        <w:rPr>
+          <w:rFonts w:ascii="Times New Roman" w:hAnsi="Times New Roman" w:cs="Times New Roman"/>
+          <w:sz w:val="24"/>
+          <w:szCs w:val="24"/>
+        </w:rPr>
+        <w:t xml:space="preserve"> </w:t>
+      </w:r>
+      <w:proofErr w:type="spellStart"/>
+      <w:r>
+        <w:rPr>
+          <w:rFonts w:ascii="Times New Roman" w:hAnsi="Times New Roman" w:cs="Times New Roman"/>
+          <w:sz w:val="24"/>
+          <w:szCs w:val="24"/>
+        </w:rPr>
+        <w:t>residents</w:t>
+      </w:r>
+      <w:proofErr w:type="spellEnd"/>
+      <w:r>
+        <w:rPr>
+          <w:rFonts w:ascii="Times New Roman" w:hAnsi="Times New Roman" w:cs="Times New Roman"/>
+          <w:sz w:val="24"/>
+          <w:szCs w:val="24"/>
+        </w:rPr>
+        <w:t xml:space="preserve"> </w:t>
+      </w:r>
+      <w:proofErr w:type="spellStart"/>
+      <w:r>
+        <w:rPr>
+          <w:rFonts w:ascii="Times New Roman" w:hAnsi="Times New Roman" w:cs="Times New Roman"/>
+          <w:sz w:val="24"/>
+          <w:szCs w:val="24"/>
+        </w:rPr>
+        <w:t>to</w:t>
+      </w:r>
+      <w:proofErr w:type="spellEnd"/>
+      <w:r>
+        <w:rPr>
+          <w:rFonts w:ascii="Times New Roman" w:hAnsi="Times New Roman" w:cs="Times New Roman"/>
+          <w:sz w:val="24"/>
+          <w:szCs w:val="24"/>
+        </w:rPr>
+        <w:t xml:space="preserve"> </w:t>
+      </w:r>
+      <w:proofErr w:type="spellStart"/>
+      <w:r>
+        <w:rPr>
+          <w:rFonts w:ascii="Times New Roman" w:hAnsi="Times New Roman" w:cs="Times New Roman"/>
+          <w:sz w:val="24"/>
+          <w:szCs w:val="24"/>
+        </w:rPr>
+        <w:t>buy</w:t>
+      </w:r>
+      <w:proofErr w:type="spellEnd"/>
+      <w:r>
+        <w:rPr>
+          <w:rFonts w:ascii="Times New Roman" w:hAnsi="Times New Roman" w:cs="Times New Roman"/>
+          <w:sz w:val="24"/>
+          <w:szCs w:val="24"/>
+        </w:rPr>
+        <w:t xml:space="preserve"> </w:t>
+      </w:r>
+      <w:proofErr w:type="spellStart"/>
+      <w:r>
+        <w:rPr>
+          <w:rFonts w:ascii="Times New Roman" w:hAnsi="Times New Roman" w:cs="Times New Roman"/>
+          <w:sz w:val="24"/>
+          <w:szCs w:val="24"/>
+        </w:rPr>
+        <w:t>their</w:t>
+      </w:r>
+      <w:proofErr w:type="spellEnd"/>
+      <w:r>
+        <w:rPr>
+          <w:rFonts w:ascii="Times New Roman" w:hAnsi="Times New Roman" w:cs="Times New Roman"/>
+          <w:sz w:val="24"/>
+          <w:szCs w:val="24"/>
+        </w:rPr>
+        <w:t xml:space="preserve"> first house. </w:t>
+      </w:r>
+      <w:proofErr w:type="spellStart"/>
+      <w:r>
+        <w:rPr>
+          <w:rFonts w:ascii="Times New Roman" w:hAnsi="Times New Roman" w:cs="Times New Roman"/>
+          <w:sz w:val="24"/>
+          <w:szCs w:val="24"/>
+        </w:rPr>
+        <w:t>Especially</w:t>
+      </w:r>
+      <w:proofErr w:type="spellEnd"/>
+      <w:r>
+        <w:rPr>
+          <w:rFonts w:ascii="Times New Roman" w:hAnsi="Times New Roman" w:cs="Times New Roman"/>
+          <w:sz w:val="24"/>
+          <w:szCs w:val="24"/>
+        </w:rPr>
+        <w:t xml:space="preserve"> </w:t>
+      </w:r>
+      <w:proofErr w:type="spellStart"/>
+      <w:r>
+        <w:rPr>
+          <w:rFonts w:ascii="Times New Roman" w:hAnsi="Times New Roman" w:cs="Times New Roman"/>
+          <w:sz w:val="24"/>
+          <w:szCs w:val="24"/>
+        </w:rPr>
+        <w:t>for</w:t>
+      </w:r>
+      <w:proofErr w:type="spellEnd"/>
+      <w:r>
+        <w:rPr>
+          <w:rFonts w:ascii="Times New Roman" w:hAnsi="Times New Roman" w:cs="Times New Roman"/>
+          <w:sz w:val="24"/>
+          <w:szCs w:val="24"/>
+        </w:rPr>
+        <w:t xml:space="preserve"> single </w:t>
+      </w:r>
+      <w:proofErr w:type="spellStart"/>
+      <w:r>
+        <w:rPr>
+          <w:rFonts w:ascii="Times New Roman" w:hAnsi="Times New Roman" w:cs="Times New Roman"/>
+          <w:sz w:val="24"/>
+          <w:szCs w:val="24"/>
+        </w:rPr>
+        <w:t>households</w:t>
+      </w:r>
+      <w:proofErr w:type="spellEnd"/>
+      <w:r>
+        <w:rPr>
+          <w:rFonts w:ascii="Times New Roman" w:hAnsi="Times New Roman" w:cs="Times New Roman"/>
+          <w:sz w:val="24"/>
+          <w:szCs w:val="24"/>
+        </w:rPr>
+        <w:t xml:space="preserve">. </w:t>
+      </w:r>
     </w:p>
     <w:p>
       <w:pPr>

</xml_diff>